<commit_message>
Added another example to requirements.pptx
</commit_message>
<xml_diff>
--- a/Documents/Design Document.docx
+++ b/Documents/Design Document.docx
@@ -11,40 +11,182 @@
       </w:pPr>
       <w:r>
         <w:rPr>
+          <w:b/>
           <w:sz w:val="36"/>
           <w:szCs w:val="36"/>
         </w:rPr>
-        <w:t>Rigging Graph:</w:t>
+        <w:t>Rigging Graph</w:t>
+      </w:r>
+      <w:r>
+        <w:rPr>
+          <w:sz w:val="36"/>
+          <w:szCs w:val="36"/>
+        </w:rPr>
+        <w:t>:</w:t>
       </w:r>
     </w:p>
     <w:p>
       <w:pPr>
+        <w:pStyle w:val="ListParagraph"/>
+        <w:numPr>
+          <w:ilvl w:val="0"/>
+          <w:numId w:val="5"/>
+        </w:numPr>
+        <w:ind w:left="540" w:hanging="540"/>
         <w:rPr>
           <w:sz w:val="28"/>
-          <w:szCs w:val="28"/>
+          <w:szCs w:val="36"/>
         </w:rPr>
       </w:pPr>
       <w:r>
         <w:rPr>
           <w:sz w:val="28"/>
-          <w:szCs w:val="28"/>
-        </w:rPr>
-        <w:t>Node Structure:</w:t>
+          <w:szCs w:val="36"/>
+        </w:rPr>
+        <w:t>Enumerations</w:t>
+      </w:r>
+      <w:r>
+        <w:rPr>
+          <w:sz w:val="28"/>
+          <w:szCs w:val="36"/>
+        </w:rPr>
+        <w:t>:</w:t>
       </w:r>
     </w:p>
     <w:p>
       <w:pPr>
+        <w:pStyle w:val="ListParagraph"/>
+        <w:numPr>
+          <w:ilvl w:val="1"/>
+          <w:numId w:val="5"/>
+        </w:numPr>
+        <w:ind w:left="900" w:hanging="540"/>
         <w:rPr>
           <w:sz w:val="28"/>
-          <w:szCs w:val="28"/>
-        </w:rPr>
-      </w:pPr>
+          <w:szCs w:val="36"/>
+        </w:rPr>
+      </w:pPr>
+      <w:proofErr w:type="spellStart"/>
       <w:r>
         <w:rPr>
+          <w:sz w:val="24"/>
+          <w:szCs w:val="36"/>
+        </w:rPr>
+        <w:t>NodeType</w:t>
+      </w:r>
+      <w:proofErr w:type="spellEnd"/>
+      <w:r>
+        <w:rPr>
+          <w:sz w:val="24"/>
+          <w:szCs w:val="36"/>
+        </w:rPr>
+        <w:t>: ROOT, BRANCH, LEAF</w:t>
+      </w:r>
+    </w:p>
+    <w:p>
+      <w:pPr>
+        <w:pStyle w:val="ListParagraph"/>
+        <w:numPr>
+          <w:ilvl w:val="0"/>
+          <w:numId w:val="5"/>
+        </w:numPr>
+        <w:ind w:left="540" w:hanging="540"/>
+        <w:rPr>
           <w:sz w:val="28"/>
-          <w:szCs w:val="28"/>
-        </w:rPr>
-        <w:tab/>
+          <w:szCs w:val="36"/>
+        </w:rPr>
+      </w:pPr>
+      <w:proofErr w:type="spellStart"/>
+      <w:r>
+        <w:rPr>
+          <w:sz w:val="28"/>
+          <w:szCs w:val="36"/>
+        </w:rPr>
+        <w:t>RiggingNode</w:t>
+      </w:r>
+      <w:proofErr w:type="spellEnd"/>
+      <w:r>
+        <w:rPr>
+          <w:sz w:val="28"/>
+          <w:szCs w:val="36"/>
+        </w:rPr>
+        <w:t>:</w:t>
+      </w:r>
+    </w:p>
+    <w:p>
+      <w:pPr>
+        <w:pStyle w:val="ListParagraph"/>
+        <w:numPr>
+          <w:ilvl w:val="1"/>
+          <w:numId w:val="5"/>
+        </w:numPr>
+        <w:rPr>
+          <w:sz w:val="28"/>
+          <w:szCs w:val="36"/>
+        </w:rPr>
+      </w:pPr>
+      <w:r>
+        <w:rPr>
+          <w:sz w:val="28"/>
+          <w:szCs w:val="36"/>
+        </w:rPr>
+        <w:t>Fields:</w:t>
+      </w:r>
+    </w:p>
+    <w:p>
+      <w:pPr>
+        <w:pStyle w:val="ListParagraph"/>
+        <w:numPr>
+          <w:ilvl w:val="2"/>
+          <w:numId w:val="5"/>
+        </w:numPr>
+        <w:rPr>
+          <w:sz w:val="28"/>
+          <w:szCs w:val="36"/>
+        </w:rPr>
+      </w:pPr>
+      <w:r>
+        <w:rPr>
+          <w:sz w:val="24"/>
+          <w:szCs w:val="36"/>
+        </w:rPr>
+        <w:t>_type (</w:t>
+      </w:r>
+      <w:proofErr w:type="spellStart"/>
+      <w:r>
+        <w:rPr>
+          <w:sz w:val="24"/>
+          <w:szCs w:val="36"/>
+        </w:rPr>
+        <w:t>NodeType</w:t>
+      </w:r>
+      <w:proofErr w:type="spellEnd"/>
+      <w:r>
+        <w:rPr>
+          <w:sz w:val="24"/>
+          <w:szCs w:val="36"/>
+        </w:rPr>
+        <w:t>): Determines the role of this node in its rigging graph.</w:t>
+      </w:r>
+    </w:p>
+    <w:p>
+      <w:pPr>
+        <w:pStyle w:val="ListParagraph"/>
+        <w:numPr>
+          <w:ilvl w:val="2"/>
+          <w:numId w:val="5"/>
+        </w:numPr>
+        <w:rPr>
+          <w:sz w:val="28"/>
+          <w:szCs w:val="36"/>
+        </w:rPr>
+      </w:pPr>
+      <w:r>
+        <w:rPr>
+          <w:sz w:val="28"/>
+          <w:szCs w:val="36"/>
+        </w:rPr>
+        <w:t>_neighbors</w:t>
       </w:r>
       <w:bookmarkStart w:id="0" w:name="_GoBack"/>
       <w:bookmarkEnd w:id="0"/>
@@ -57,6 +199,680 @@
     </w:sectPr>
   </w:body>
 </w:document>
+</file>
+
+<file path=word/numbering.xml><?xml version="1.0" encoding="utf-8"?>
+<w:numbering xmlns:wpc="http://schemas.microsoft.com/office/word/2010/wordprocessingCanvas" xmlns:cx="http://schemas.microsoft.com/office/drawing/2014/chartex" xmlns:cx1="http://schemas.microsoft.com/office/drawing/2015/9/8/chartex" xmlns:cx2="http://schemas.microsoft.com/office/drawing/2015/10/21/chartex" xmlns:cx3="http://schemas.microsoft.com/office/drawing/2016/5/9/chartex" xmlns:cx4="http://schemas.microsoft.com/office/drawing/2016/5/10/chartex" xmlns:cx5="http://schemas.microsoft.com/office/drawing/2016/5/11/chartex" xmlns:cx6="http://schemas.microsoft.com/office/drawing/2016/5/12/chartex" xmlns:cx7="http://schemas.microsoft.com/office/drawing/2016/5/13/chartex" xmlns:cx8="http://schemas.microsoft.com/office/drawing/2016/5/14/chartex" xmlns:mc="http://schemas.openxmlformats.org/markup-compatibility/2006" xmlns:aink="http://schemas.microsoft.com/office/drawing/2016/ink" xmlns:am3d="http://schemas.microsoft.com/office/drawing/2017/model3d" xmlns:o="urn:schemas-microsoft-com:office:office" xmlns:r="http://schemas.openxmlformats.org/officeDocument/2006/relationships" xmlns:m="http://schemas.openxmlformats.org/officeDocument/2006/math" xmlns:v="urn:schemas-microsoft-com:vml" xmlns:wp14="http://schemas.microsoft.com/office/word/2010/wordprocessingDrawing" xmlns:wp="http://schemas.openxmlformats.org/drawingml/2006/wordprocessingDrawing" xmlns:w10="urn:schemas-microsoft-com:office:word" xmlns:w="http://schemas.openxmlformats.org/wordprocessingml/2006/main" xmlns:w14="http://schemas.microsoft.com/office/word/2010/wordml" xmlns:w15="http://schemas.microsoft.com/office/word/2012/wordml" xmlns:w16cid="http://schemas.microsoft.com/office/word/2016/wordml/cid" xmlns:w16se="http://schemas.microsoft.com/office/word/2015/wordml/symex" xmlns:wpg="http://schemas.microsoft.com/office/word/2010/wordprocessingGroup" xmlns:wpi="http://schemas.microsoft.com/office/word/2010/wordprocessingInk" xmlns:wne="http://schemas.microsoft.com/office/word/2006/wordml" xmlns:wps="http://schemas.microsoft.com/office/word/2010/wordprocessingShape" mc:Ignorable="w14 w15 w16se w16cid wp14">
+  <w:abstractNum w:abstractNumId="0" w15:restartNumberingAfterBreak="0">
+    <w:nsid w:val="0A4E7949"/>
+    <w:multiLevelType w:val="hybridMultilevel"/>
+    <w:tmpl w:val="80E42C4A"/>
+    <w:lvl w:ilvl="0" w:tplc="04090001">
+      <w:start w:val="1"/>
+      <w:numFmt w:val="bullet"/>
+      <w:lvlText w:val=""/>
+      <w:lvlJc w:val="left"/>
+      <w:pPr>
+        <w:ind w:left="720" w:hanging="360"/>
+      </w:pPr>
+      <w:rPr>
+        <w:rFonts w:ascii="Symbol" w:hAnsi="Symbol" w:hint="default"/>
+      </w:rPr>
+    </w:lvl>
+    <w:lvl w:ilvl="1" w:tplc="04090003" w:tentative="1">
+      <w:start w:val="1"/>
+      <w:numFmt w:val="bullet"/>
+      <w:lvlText w:val="o"/>
+      <w:lvlJc w:val="left"/>
+      <w:pPr>
+        <w:ind w:left="1440" w:hanging="360"/>
+      </w:pPr>
+      <w:rPr>
+        <w:rFonts w:ascii="Courier New" w:hAnsi="Courier New" w:cs="Courier New" w:hint="default"/>
+      </w:rPr>
+    </w:lvl>
+    <w:lvl w:ilvl="2" w:tplc="04090005" w:tentative="1">
+      <w:start w:val="1"/>
+      <w:numFmt w:val="bullet"/>
+      <w:lvlText w:val=""/>
+      <w:lvlJc w:val="left"/>
+      <w:pPr>
+        <w:ind w:left="2160" w:hanging="360"/>
+      </w:pPr>
+      <w:rPr>
+        <w:rFonts w:ascii="Wingdings" w:hAnsi="Wingdings" w:hint="default"/>
+      </w:rPr>
+    </w:lvl>
+    <w:lvl w:ilvl="3" w:tplc="04090001" w:tentative="1">
+      <w:start w:val="1"/>
+      <w:numFmt w:val="bullet"/>
+      <w:lvlText w:val=""/>
+      <w:lvlJc w:val="left"/>
+      <w:pPr>
+        <w:ind w:left="2880" w:hanging="360"/>
+      </w:pPr>
+      <w:rPr>
+        <w:rFonts w:ascii="Symbol" w:hAnsi="Symbol" w:hint="default"/>
+      </w:rPr>
+    </w:lvl>
+    <w:lvl w:ilvl="4" w:tplc="04090003" w:tentative="1">
+      <w:start w:val="1"/>
+      <w:numFmt w:val="bullet"/>
+      <w:lvlText w:val="o"/>
+      <w:lvlJc w:val="left"/>
+      <w:pPr>
+        <w:ind w:left="3600" w:hanging="360"/>
+      </w:pPr>
+      <w:rPr>
+        <w:rFonts w:ascii="Courier New" w:hAnsi="Courier New" w:cs="Courier New" w:hint="default"/>
+      </w:rPr>
+    </w:lvl>
+    <w:lvl w:ilvl="5" w:tplc="04090005" w:tentative="1">
+      <w:start w:val="1"/>
+      <w:numFmt w:val="bullet"/>
+      <w:lvlText w:val=""/>
+      <w:lvlJc w:val="left"/>
+      <w:pPr>
+        <w:ind w:left="4320" w:hanging="360"/>
+      </w:pPr>
+      <w:rPr>
+        <w:rFonts w:ascii="Wingdings" w:hAnsi="Wingdings" w:hint="default"/>
+      </w:rPr>
+    </w:lvl>
+    <w:lvl w:ilvl="6" w:tplc="04090001" w:tentative="1">
+      <w:start w:val="1"/>
+      <w:numFmt w:val="bullet"/>
+      <w:lvlText w:val=""/>
+      <w:lvlJc w:val="left"/>
+      <w:pPr>
+        <w:ind w:left="5040" w:hanging="360"/>
+      </w:pPr>
+      <w:rPr>
+        <w:rFonts w:ascii="Symbol" w:hAnsi="Symbol" w:hint="default"/>
+      </w:rPr>
+    </w:lvl>
+    <w:lvl w:ilvl="7" w:tplc="04090003" w:tentative="1">
+      <w:start w:val="1"/>
+      <w:numFmt w:val="bullet"/>
+      <w:lvlText w:val="o"/>
+      <w:lvlJc w:val="left"/>
+      <w:pPr>
+        <w:ind w:left="5760" w:hanging="360"/>
+      </w:pPr>
+      <w:rPr>
+        <w:rFonts w:ascii="Courier New" w:hAnsi="Courier New" w:cs="Courier New" w:hint="default"/>
+      </w:rPr>
+    </w:lvl>
+    <w:lvl w:ilvl="8" w:tplc="04090005" w:tentative="1">
+      <w:start w:val="1"/>
+      <w:numFmt w:val="bullet"/>
+      <w:lvlText w:val=""/>
+      <w:lvlJc w:val="left"/>
+      <w:pPr>
+        <w:ind w:left="6480" w:hanging="360"/>
+      </w:pPr>
+      <w:rPr>
+        <w:rFonts w:ascii="Wingdings" w:hAnsi="Wingdings" w:hint="default"/>
+      </w:rPr>
+    </w:lvl>
+  </w:abstractNum>
+  <w:abstractNum w:abstractNumId="1" w15:restartNumberingAfterBreak="0">
+    <w:nsid w:val="0E243D9A"/>
+    <w:multiLevelType w:val="multilevel"/>
+    <w:tmpl w:val="0409001D"/>
+    <w:lvl w:ilvl="0">
+      <w:start w:val="1"/>
+      <w:numFmt w:val="decimal"/>
+      <w:lvlText w:val="%1)"/>
+      <w:lvlJc w:val="left"/>
+      <w:pPr>
+        <w:ind w:left="360" w:hanging="360"/>
+      </w:pPr>
+    </w:lvl>
+    <w:lvl w:ilvl="1">
+      <w:start w:val="1"/>
+      <w:numFmt w:val="lowerLetter"/>
+      <w:lvlText w:val="%2)"/>
+      <w:lvlJc w:val="left"/>
+      <w:pPr>
+        <w:ind w:left="720" w:hanging="360"/>
+      </w:pPr>
+    </w:lvl>
+    <w:lvl w:ilvl="2">
+      <w:start w:val="1"/>
+      <w:numFmt w:val="lowerRoman"/>
+      <w:lvlText w:val="%3)"/>
+      <w:lvlJc w:val="left"/>
+      <w:pPr>
+        <w:ind w:left="1080" w:hanging="360"/>
+      </w:pPr>
+    </w:lvl>
+    <w:lvl w:ilvl="3">
+      <w:start w:val="1"/>
+      <w:numFmt w:val="decimal"/>
+      <w:lvlText w:val="(%4)"/>
+      <w:lvlJc w:val="left"/>
+      <w:pPr>
+        <w:ind w:left="1440" w:hanging="360"/>
+      </w:pPr>
+    </w:lvl>
+    <w:lvl w:ilvl="4">
+      <w:start w:val="1"/>
+      <w:numFmt w:val="lowerLetter"/>
+      <w:lvlText w:val="(%5)"/>
+      <w:lvlJc w:val="left"/>
+      <w:pPr>
+        <w:ind w:left="1800" w:hanging="360"/>
+      </w:pPr>
+    </w:lvl>
+    <w:lvl w:ilvl="5">
+      <w:start w:val="1"/>
+      <w:numFmt w:val="lowerRoman"/>
+      <w:lvlText w:val="(%6)"/>
+      <w:lvlJc w:val="left"/>
+      <w:pPr>
+        <w:ind w:left="2160" w:hanging="360"/>
+      </w:pPr>
+    </w:lvl>
+    <w:lvl w:ilvl="6">
+      <w:start w:val="1"/>
+      <w:numFmt w:val="decimal"/>
+      <w:lvlText w:val="%7."/>
+      <w:lvlJc w:val="left"/>
+      <w:pPr>
+        <w:ind w:left="2520" w:hanging="360"/>
+      </w:pPr>
+    </w:lvl>
+    <w:lvl w:ilvl="7">
+      <w:start w:val="1"/>
+      <w:numFmt w:val="lowerLetter"/>
+      <w:lvlText w:val="%8."/>
+      <w:lvlJc w:val="left"/>
+      <w:pPr>
+        <w:ind w:left="2880" w:hanging="360"/>
+      </w:pPr>
+    </w:lvl>
+    <w:lvl w:ilvl="8">
+      <w:start w:val="1"/>
+      <w:numFmt w:val="lowerRoman"/>
+      <w:lvlText w:val="%9."/>
+      <w:lvlJc w:val="left"/>
+      <w:pPr>
+        <w:ind w:left="3240" w:hanging="360"/>
+      </w:pPr>
+    </w:lvl>
+  </w:abstractNum>
+  <w:abstractNum w:abstractNumId="2" w15:restartNumberingAfterBreak="0">
+    <w:nsid w:val="31C80B06"/>
+    <w:multiLevelType w:val="multilevel"/>
+    <w:tmpl w:val="25826D00"/>
+    <w:lvl w:ilvl="0">
+      <w:start w:val="1"/>
+      <w:numFmt w:val="upperRoman"/>
+      <w:lvlText w:val="%1)"/>
+      <w:lvlJc w:val="left"/>
+      <w:pPr>
+        <w:ind w:left="360" w:hanging="360"/>
+      </w:pPr>
+      <w:rPr>
+        <w:rFonts w:hint="default"/>
+      </w:rPr>
+    </w:lvl>
+    <w:lvl w:ilvl="1">
+      <w:start w:val="1"/>
+      <w:numFmt w:val="decimal"/>
+      <w:lvlText w:val="%2)"/>
+      <w:lvlJc w:val="left"/>
+      <w:pPr>
+        <w:ind w:left="720" w:hanging="360"/>
+      </w:pPr>
+      <w:rPr>
+        <w:rFonts w:hint="default"/>
+      </w:rPr>
+    </w:lvl>
+    <w:lvl w:ilvl="2">
+      <w:start w:val="1"/>
+      <w:numFmt w:val="upperLetter"/>
+      <w:lvlText w:val="%3)"/>
+      <w:lvlJc w:val="left"/>
+      <w:pPr>
+        <w:ind w:left="1080" w:hanging="360"/>
+      </w:pPr>
+      <w:rPr>
+        <w:rFonts w:hint="default"/>
+      </w:rPr>
+    </w:lvl>
+    <w:lvl w:ilvl="3">
+      <w:start w:val="1"/>
+      <w:numFmt w:val="lowerRoman"/>
+      <w:lvlText w:val="(%4)"/>
+      <w:lvlJc w:val="left"/>
+      <w:pPr>
+        <w:ind w:left="1440" w:hanging="360"/>
+      </w:pPr>
+      <w:rPr>
+        <w:rFonts w:hint="default"/>
+      </w:rPr>
+    </w:lvl>
+    <w:lvl w:ilvl="4">
+      <w:start w:val="1"/>
+      <w:numFmt w:val="decimal"/>
+      <w:lvlText w:val="(%5)"/>
+      <w:lvlJc w:val="left"/>
+      <w:pPr>
+        <w:ind w:left="1800" w:hanging="360"/>
+      </w:pPr>
+      <w:rPr>
+        <w:rFonts w:hint="default"/>
+      </w:rPr>
+    </w:lvl>
+    <w:lvl w:ilvl="5">
+      <w:start w:val="1"/>
+      <w:numFmt w:val="lowerLetter"/>
+      <w:lvlText w:val="(%6)"/>
+      <w:lvlJc w:val="left"/>
+      <w:pPr>
+        <w:ind w:left="2160" w:hanging="360"/>
+      </w:pPr>
+      <w:rPr>
+        <w:rFonts w:hint="default"/>
+      </w:rPr>
+    </w:lvl>
+    <w:lvl w:ilvl="6">
+      <w:start w:val="1"/>
+      <w:numFmt w:val="lowerRoman"/>
+      <w:lvlText w:val="%7."/>
+      <w:lvlJc w:val="left"/>
+      <w:pPr>
+        <w:ind w:left="2520" w:hanging="360"/>
+      </w:pPr>
+      <w:rPr>
+        <w:rFonts w:hint="default"/>
+      </w:rPr>
+    </w:lvl>
+    <w:lvl w:ilvl="7">
+      <w:start w:val="1"/>
+      <w:numFmt w:val="decimal"/>
+      <w:lvlText w:val="%8."/>
+      <w:lvlJc w:val="left"/>
+      <w:pPr>
+        <w:ind w:left="2880" w:hanging="360"/>
+      </w:pPr>
+      <w:rPr>
+        <w:rFonts w:hint="default"/>
+      </w:rPr>
+    </w:lvl>
+    <w:lvl w:ilvl="8">
+      <w:start w:val="1"/>
+      <w:numFmt w:val="lowerLetter"/>
+      <w:lvlText w:val="%9."/>
+      <w:lvlJc w:val="left"/>
+      <w:pPr>
+        <w:ind w:left="3240" w:hanging="360"/>
+      </w:pPr>
+      <w:rPr>
+        <w:rFonts w:hint="default"/>
+      </w:rPr>
+    </w:lvl>
+  </w:abstractNum>
+  <w:abstractNum w:abstractNumId="3" w15:restartNumberingAfterBreak="0">
+    <w:nsid w:val="4BEB451A"/>
+    <w:multiLevelType w:val="multilevel"/>
+    <w:tmpl w:val="25826D00"/>
+    <w:lvl w:ilvl="0">
+      <w:start w:val="1"/>
+      <w:numFmt w:val="upperRoman"/>
+      <w:lvlText w:val="%1)"/>
+      <w:lvlJc w:val="left"/>
+      <w:pPr>
+        <w:ind w:left="360" w:hanging="360"/>
+      </w:pPr>
+      <w:rPr>
+        <w:rFonts w:hint="default"/>
+      </w:rPr>
+    </w:lvl>
+    <w:lvl w:ilvl="1">
+      <w:start w:val="1"/>
+      <w:numFmt w:val="decimal"/>
+      <w:lvlText w:val="%2)"/>
+      <w:lvlJc w:val="left"/>
+      <w:pPr>
+        <w:ind w:left="720" w:hanging="360"/>
+      </w:pPr>
+      <w:rPr>
+        <w:rFonts w:hint="default"/>
+      </w:rPr>
+    </w:lvl>
+    <w:lvl w:ilvl="2">
+      <w:start w:val="1"/>
+      <w:numFmt w:val="upperLetter"/>
+      <w:lvlText w:val="%3)"/>
+      <w:lvlJc w:val="left"/>
+      <w:pPr>
+        <w:ind w:left="1080" w:hanging="360"/>
+      </w:pPr>
+      <w:rPr>
+        <w:rFonts w:hint="default"/>
+      </w:rPr>
+    </w:lvl>
+    <w:lvl w:ilvl="3">
+      <w:start w:val="1"/>
+      <w:numFmt w:val="lowerRoman"/>
+      <w:lvlText w:val="(%4)"/>
+      <w:lvlJc w:val="left"/>
+      <w:pPr>
+        <w:ind w:left="1440" w:hanging="360"/>
+      </w:pPr>
+      <w:rPr>
+        <w:rFonts w:hint="default"/>
+      </w:rPr>
+    </w:lvl>
+    <w:lvl w:ilvl="4">
+      <w:start w:val="1"/>
+      <w:numFmt w:val="decimal"/>
+      <w:lvlText w:val="(%5)"/>
+      <w:lvlJc w:val="left"/>
+      <w:pPr>
+        <w:ind w:left="1800" w:hanging="360"/>
+      </w:pPr>
+      <w:rPr>
+        <w:rFonts w:hint="default"/>
+      </w:rPr>
+    </w:lvl>
+    <w:lvl w:ilvl="5">
+      <w:start w:val="1"/>
+      <w:numFmt w:val="lowerLetter"/>
+      <w:lvlText w:val="(%6)"/>
+      <w:lvlJc w:val="left"/>
+      <w:pPr>
+        <w:ind w:left="2160" w:hanging="360"/>
+      </w:pPr>
+      <w:rPr>
+        <w:rFonts w:hint="default"/>
+      </w:rPr>
+    </w:lvl>
+    <w:lvl w:ilvl="6">
+      <w:start w:val="1"/>
+      <w:numFmt w:val="lowerRoman"/>
+      <w:lvlText w:val="%7."/>
+      <w:lvlJc w:val="left"/>
+      <w:pPr>
+        <w:ind w:left="2520" w:hanging="360"/>
+      </w:pPr>
+      <w:rPr>
+        <w:rFonts w:hint="default"/>
+      </w:rPr>
+    </w:lvl>
+    <w:lvl w:ilvl="7">
+      <w:start w:val="1"/>
+      <w:numFmt w:val="decimal"/>
+      <w:lvlText w:val="%8."/>
+      <w:lvlJc w:val="left"/>
+      <w:pPr>
+        <w:ind w:left="2880" w:hanging="360"/>
+      </w:pPr>
+      <w:rPr>
+        <w:rFonts w:hint="default"/>
+      </w:rPr>
+    </w:lvl>
+    <w:lvl w:ilvl="8">
+      <w:start w:val="1"/>
+      <w:numFmt w:val="lowerLetter"/>
+      <w:lvlText w:val="%9."/>
+      <w:lvlJc w:val="left"/>
+      <w:pPr>
+        <w:ind w:left="3240" w:hanging="360"/>
+      </w:pPr>
+      <w:rPr>
+        <w:rFonts w:hint="default"/>
+      </w:rPr>
+    </w:lvl>
+  </w:abstractNum>
+  <w:abstractNum w:abstractNumId="4" w15:restartNumberingAfterBreak="0">
+    <w:nsid w:val="7CA931AE"/>
+    <w:multiLevelType w:val="hybridMultilevel"/>
+    <w:tmpl w:val="56F2D46A"/>
+    <w:lvl w:ilvl="0" w:tplc="04090001">
+      <w:start w:val="1"/>
+      <w:numFmt w:val="bullet"/>
+      <w:lvlText w:val=""/>
+      <w:lvlJc w:val="left"/>
+      <w:pPr>
+        <w:ind w:left="720" w:hanging="360"/>
+      </w:pPr>
+      <w:rPr>
+        <w:rFonts w:ascii="Symbol" w:hAnsi="Symbol" w:hint="default"/>
+      </w:rPr>
+    </w:lvl>
+    <w:lvl w:ilvl="1" w:tplc="04090003" w:tentative="1">
+      <w:start w:val="1"/>
+      <w:numFmt w:val="bullet"/>
+      <w:lvlText w:val="o"/>
+      <w:lvlJc w:val="left"/>
+      <w:pPr>
+        <w:ind w:left="1440" w:hanging="360"/>
+      </w:pPr>
+      <w:rPr>
+        <w:rFonts w:ascii="Courier New" w:hAnsi="Courier New" w:cs="Courier New" w:hint="default"/>
+      </w:rPr>
+    </w:lvl>
+    <w:lvl w:ilvl="2" w:tplc="04090005" w:tentative="1">
+      <w:start w:val="1"/>
+      <w:numFmt w:val="bullet"/>
+      <w:lvlText w:val=""/>
+      <w:lvlJc w:val="left"/>
+      <w:pPr>
+        <w:ind w:left="2160" w:hanging="360"/>
+      </w:pPr>
+      <w:rPr>
+        <w:rFonts w:ascii="Wingdings" w:hAnsi="Wingdings" w:hint="default"/>
+      </w:rPr>
+    </w:lvl>
+    <w:lvl w:ilvl="3" w:tplc="04090001" w:tentative="1">
+      <w:start w:val="1"/>
+      <w:numFmt w:val="bullet"/>
+      <w:lvlText w:val=""/>
+      <w:lvlJc w:val="left"/>
+      <w:pPr>
+        <w:ind w:left="2880" w:hanging="360"/>
+      </w:pPr>
+      <w:rPr>
+        <w:rFonts w:ascii="Symbol" w:hAnsi="Symbol" w:hint="default"/>
+      </w:rPr>
+    </w:lvl>
+    <w:lvl w:ilvl="4" w:tplc="04090003" w:tentative="1">
+      <w:start w:val="1"/>
+      <w:numFmt w:val="bullet"/>
+      <w:lvlText w:val="o"/>
+      <w:lvlJc w:val="left"/>
+      <w:pPr>
+        <w:ind w:left="3600" w:hanging="360"/>
+      </w:pPr>
+      <w:rPr>
+        <w:rFonts w:ascii="Courier New" w:hAnsi="Courier New" w:cs="Courier New" w:hint="default"/>
+      </w:rPr>
+    </w:lvl>
+    <w:lvl w:ilvl="5" w:tplc="04090005" w:tentative="1">
+      <w:start w:val="1"/>
+      <w:numFmt w:val="bullet"/>
+      <w:lvlText w:val=""/>
+      <w:lvlJc w:val="left"/>
+      <w:pPr>
+        <w:ind w:left="4320" w:hanging="360"/>
+      </w:pPr>
+      <w:rPr>
+        <w:rFonts w:ascii="Wingdings" w:hAnsi="Wingdings" w:hint="default"/>
+      </w:rPr>
+    </w:lvl>
+    <w:lvl w:ilvl="6" w:tplc="04090001" w:tentative="1">
+      <w:start w:val="1"/>
+      <w:numFmt w:val="bullet"/>
+      <w:lvlText w:val=""/>
+      <w:lvlJc w:val="left"/>
+      <w:pPr>
+        <w:ind w:left="5040" w:hanging="360"/>
+      </w:pPr>
+      <w:rPr>
+        <w:rFonts w:ascii="Symbol" w:hAnsi="Symbol" w:hint="default"/>
+      </w:rPr>
+    </w:lvl>
+    <w:lvl w:ilvl="7" w:tplc="04090003" w:tentative="1">
+      <w:start w:val="1"/>
+      <w:numFmt w:val="bullet"/>
+      <w:lvlText w:val="o"/>
+      <w:lvlJc w:val="left"/>
+      <w:pPr>
+        <w:ind w:left="5760" w:hanging="360"/>
+      </w:pPr>
+      <w:rPr>
+        <w:rFonts w:ascii="Courier New" w:hAnsi="Courier New" w:cs="Courier New" w:hint="default"/>
+      </w:rPr>
+    </w:lvl>
+    <w:lvl w:ilvl="8" w:tplc="04090005" w:tentative="1">
+      <w:start w:val="1"/>
+      <w:numFmt w:val="bullet"/>
+      <w:lvlText w:val=""/>
+      <w:lvlJc w:val="left"/>
+      <w:pPr>
+        <w:ind w:left="6480" w:hanging="360"/>
+      </w:pPr>
+      <w:rPr>
+        <w:rFonts w:ascii="Wingdings" w:hAnsi="Wingdings" w:hint="default"/>
+      </w:rPr>
+    </w:lvl>
+  </w:abstractNum>
+  <w:abstractNum w:abstractNumId="5" w15:restartNumberingAfterBreak="0">
+    <w:nsid w:val="7F8F5AC6"/>
+    <w:multiLevelType w:val="multilevel"/>
+    <w:tmpl w:val="25826D00"/>
+    <w:lvl w:ilvl="0">
+      <w:start w:val="1"/>
+      <w:numFmt w:val="upperRoman"/>
+      <w:lvlText w:val="%1)"/>
+      <w:lvlJc w:val="left"/>
+      <w:pPr>
+        <w:ind w:left="360" w:hanging="360"/>
+      </w:pPr>
+      <w:rPr>
+        <w:rFonts w:hint="default"/>
+      </w:rPr>
+    </w:lvl>
+    <w:lvl w:ilvl="1">
+      <w:start w:val="1"/>
+      <w:numFmt w:val="decimal"/>
+      <w:lvlText w:val="%2)"/>
+      <w:lvlJc w:val="left"/>
+      <w:pPr>
+        <w:ind w:left="720" w:hanging="360"/>
+      </w:pPr>
+      <w:rPr>
+        <w:rFonts w:hint="default"/>
+      </w:rPr>
+    </w:lvl>
+    <w:lvl w:ilvl="2">
+      <w:start w:val="1"/>
+      <w:numFmt w:val="upperLetter"/>
+      <w:lvlText w:val="%3)"/>
+      <w:lvlJc w:val="left"/>
+      <w:pPr>
+        <w:ind w:left="1080" w:hanging="360"/>
+      </w:pPr>
+      <w:rPr>
+        <w:rFonts w:hint="default"/>
+      </w:rPr>
+    </w:lvl>
+    <w:lvl w:ilvl="3">
+      <w:start w:val="1"/>
+      <w:numFmt w:val="lowerRoman"/>
+      <w:lvlText w:val="(%4)"/>
+      <w:lvlJc w:val="left"/>
+      <w:pPr>
+        <w:ind w:left="1440" w:hanging="360"/>
+      </w:pPr>
+      <w:rPr>
+        <w:rFonts w:hint="default"/>
+      </w:rPr>
+    </w:lvl>
+    <w:lvl w:ilvl="4">
+      <w:start w:val="1"/>
+      <w:numFmt w:val="decimal"/>
+      <w:lvlText w:val="(%5)"/>
+      <w:lvlJc w:val="left"/>
+      <w:pPr>
+        <w:ind w:left="1800" w:hanging="360"/>
+      </w:pPr>
+      <w:rPr>
+        <w:rFonts w:hint="default"/>
+      </w:rPr>
+    </w:lvl>
+    <w:lvl w:ilvl="5">
+      <w:start w:val="1"/>
+      <w:numFmt w:val="lowerLetter"/>
+      <w:lvlText w:val="(%6)"/>
+      <w:lvlJc w:val="left"/>
+      <w:pPr>
+        <w:ind w:left="2160" w:hanging="360"/>
+      </w:pPr>
+      <w:rPr>
+        <w:rFonts w:hint="default"/>
+      </w:rPr>
+    </w:lvl>
+    <w:lvl w:ilvl="6">
+      <w:start w:val="1"/>
+      <w:numFmt w:val="lowerRoman"/>
+      <w:lvlText w:val="%7."/>
+      <w:lvlJc w:val="left"/>
+      <w:pPr>
+        <w:ind w:left="2520" w:hanging="360"/>
+      </w:pPr>
+      <w:rPr>
+        <w:rFonts w:hint="default"/>
+      </w:rPr>
+    </w:lvl>
+    <w:lvl w:ilvl="7">
+      <w:start w:val="1"/>
+      <w:numFmt w:val="decimal"/>
+      <w:lvlText w:val="%8."/>
+      <w:lvlJc w:val="left"/>
+      <w:pPr>
+        <w:ind w:left="2880" w:hanging="360"/>
+      </w:pPr>
+      <w:rPr>
+        <w:rFonts w:hint="default"/>
+      </w:rPr>
+    </w:lvl>
+    <w:lvl w:ilvl="8">
+      <w:start w:val="1"/>
+      <w:numFmt w:val="lowerLetter"/>
+      <w:lvlText w:val="%9."/>
+      <w:lvlJc w:val="left"/>
+      <w:pPr>
+        <w:ind w:left="3240" w:hanging="360"/>
+      </w:pPr>
+      <w:rPr>
+        <w:rFonts w:hint="default"/>
+      </w:rPr>
+    </w:lvl>
+  </w:abstractNum>
+  <w:num w:numId="1">
+    <w:abstractNumId w:val="0"/>
+  </w:num>
+  <w:num w:numId="2">
+    <w:abstractNumId w:val="4"/>
+  </w:num>
+  <w:num w:numId="3">
+    <w:abstractNumId w:val="5"/>
+  </w:num>
+  <w:num w:numId="4">
+    <w:abstractNumId w:val="2"/>
+  </w:num>
+  <w:num w:numId="5">
+    <w:abstractNumId w:val="3"/>
+  </w:num>
+  <w:num w:numId="6">
+    <w:abstractNumId w:val="1"/>
+  </w:num>
+</w:numbering>
 </file>
 
 <file path=word/styles.xml><?xml version="1.0" encoding="utf-8"?>
@@ -484,6 +1300,17 @@
     <w:semiHidden/>
     <w:unhideWhenUsed/>
   </w:style>
+  <w:style w:type="paragraph" w:styleId="ListParagraph">
+    <w:name w:val="List Paragraph"/>
+    <w:basedOn w:val="Normal"/>
+    <w:uiPriority w:val="34"/>
+    <w:qFormat/>
+    <w:rsid w:val="00C04882"/>
+    <w:pPr>
+      <w:ind w:left="720"/>
+      <w:contextualSpacing/>
+    </w:pPr>
+  </w:style>
 </w:styles>
 </file>
 

</xml_diff>

<commit_message>
Setup visual studio project to begin coding.
</commit_message>
<xml_diff>
--- a/Documents/Design Document.docx
+++ b/Documents/Design Document.docx
@@ -19,6 +19,7 @@
       </w:r>
       <w:r>
         <w:rPr>
+          <w:b/>
           <w:sz w:val="36"/>
           <w:szCs w:val="36"/>
         </w:rPr>
@@ -32,25 +33,17 @@
           <w:ilvl w:val="0"/>
           <w:numId w:val="5"/>
         </w:numPr>
-        <w:ind w:left="540" w:hanging="540"/>
-        <w:rPr>
-          <w:sz w:val="28"/>
-          <w:szCs w:val="36"/>
-        </w:rPr>
-      </w:pPr>
-      <w:r>
-        <w:rPr>
-          <w:sz w:val="28"/>
-          <w:szCs w:val="36"/>
-        </w:rPr>
-        <w:t>Enumerations</w:t>
-      </w:r>
-      <w:r>
-        <w:rPr>
-          <w:sz w:val="28"/>
-          <w:szCs w:val="36"/>
-        </w:rPr>
-        <w:t>:</w:t>
+        <w:rPr>
+          <w:sz w:val="32"/>
+          <w:szCs w:val="36"/>
+        </w:rPr>
+      </w:pPr>
+      <w:r>
+        <w:rPr>
+          <w:sz w:val="32"/>
+          <w:szCs w:val="36"/>
+        </w:rPr>
+        <w:t>Enumerations:</w:t>
       </w:r>
     </w:p>
     <w:p>
@@ -60,27 +53,89 @@
           <w:ilvl w:val="1"/>
           <w:numId w:val="5"/>
         </w:numPr>
-        <w:ind w:left="900" w:hanging="540"/>
-        <w:rPr>
-          <w:sz w:val="28"/>
+        <w:rPr>
+          <w:i/>
+          <w:sz w:val="32"/>
           <w:szCs w:val="36"/>
         </w:rPr>
       </w:pPr>
       <w:proofErr w:type="spellStart"/>
       <w:r>
         <w:rPr>
-          <w:sz w:val="24"/>
-          <w:szCs w:val="36"/>
-        </w:rPr>
-        <w:t>NodeType</w:t>
+          <w:i/>
+          <w:sz w:val="28"/>
+          <w:szCs w:val="36"/>
+        </w:rPr>
+        <w:t>NodeType:</w:t>
       </w:r>
       <w:proofErr w:type="spellEnd"/>
-      <w:r>
-        <w:rPr>
-          <w:sz w:val="24"/>
-          <w:szCs w:val="36"/>
-        </w:rPr>
-        <w:t>: ROOT, BRANCH, LEAF</w:t>
+    </w:p>
+    <w:p>
+      <w:pPr>
+        <w:pStyle w:val="ListParagraph"/>
+        <w:numPr>
+          <w:ilvl w:val="2"/>
+          <w:numId w:val="5"/>
+        </w:numPr>
+        <w:rPr>
+          <w:sz w:val="28"/>
+          <w:szCs w:val="36"/>
+        </w:rPr>
+      </w:pPr>
+      <w:r>
+        <w:rPr>
+          <w:sz w:val="28"/>
+          <w:szCs w:val="36"/>
+        </w:rPr>
+        <w:t>Description:</w:t>
+      </w:r>
+      <w:r>
+        <w:rPr>
+          <w:sz w:val="24"/>
+          <w:szCs w:val="36"/>
+        </w:rPr>
+        <w:br/>
+      </w:r>
+      <w:r>
+        <w:rPr>
+          <w:sz w:val="24"/>
+          <w:szCs w:val="36"/>
+        </w:rPr>
+        <w:t>The class of the rigging node.</w:t>
+      </w:r>
+    </w:p>
+    <w:p>
+      <w:pPr>
+        <w:pStyle w:val="ListParagraph"/>
+        <w:numPr>
+          <w:ilvl w:val="2"/>
+          <w:numId w:val="5"/>
+        </w:numPr>
+        <w:rPr>
+          <w:sz w:val="28"/>
+          <w:szCs w:val="36"/>
+        </w:rPr>
+      </w:pPr>
+      <w:r>
+        <w:rPr>
+          <w:sz w:val="28"/>
+          <w:szCs w:val="36"/>
+        </w:rPr>
+        <w:t>Values:</w:t>
+      </w:r>
+      <w:r>
+        <w:rPr>
+          <w:sz w:val="28"/>
+          <w:szCs w:val="36"/>
+        </w:rPr>
+        <w:br/>
+      </w:r>
+      <w:r>
+        <w:rPr>
+          <w:sz w:val="24"/>
+          <w:szCs w:val="36"/>
+        </w:rPr>
+        <w:t>ROOT, BRANCH, LEAF</w:t>
       </w:r>
     </w:p>
     <w:p>
@@ -90,24 +145,21 @@
           <w:ilvl w:val="0"/>
           <w:numId w:val="5"/>
         </w:numPr>
-        <w:ind w:left="540" w:hanging="540"/>
-        <w:rPr>
-          <w:sz w:val="28"/>
-          <w:szCs w:val="36"/>
-        </w:rPr>
-      </w:pPr>
-      <w:proofErr w:type="spellStart"/>
-      <w:r>
-        <w:rPr>
-          <w:sz w:val="28"/>
-          <w:szCs w:val="36"/>
-        </w:rPr>
-        <w:t>RiggingNode</w:t>
-      </w:r>
-      <w:proofErr w:type="spellEnd"/>
-      <w:r>
-        <w:rPr>
-          <w:sz w:val="28"/>
+        <w:rPr>
+          <w:sz w:val="32"/>
+          <w:szCs w:val="36"/>
+        </w:rPr>
+      </w:pPr>
+      <w:r>
+        <w:rPr>
+          <w:sz w:val="32"/>
+          <w:szCs w:val="36"/>
+        </w:rPr>
+        <w:t>Classes</w:t>
+      </w:r>
+      <w:r>
+        <w:rPr>
+          <w:sz w:val="32"/>
           <w:szCs w:val="36"/>
         </w:rPr>
         <w:t>:</w:t>
@@ -121,16 +173,28 @@
           <w:numId w:val="5"/>
         </w:numPr>
         <w:rPr>
-          <w:sz w:val="28"/>
-          <w:szCs w:val="36"/>
-        </w:rPr>
-      </w:pPr>
-      <w:r>
-        <w:rPr>
-          <w:sz w:val="28"/>
-          <w:szCs w:val="36"/>
-        </w:rPr>
-        <w:t>Fields:</w:t>
+          <w:i/>
+          <w:sz w:val="28"/>
+          <w:szCs w:val="36"/>
+        </w:rPr>
+      </w:pPr>
+      <w:proofErr w:type="spellStart"/>
+      <w:r>
+        <w:rPr>
+          <w:i/>
+          <w:sz w:val="28"/>
+          <w:szCs w:val="36"/>
+        </w:rPr>
+        <w:t>RigNode</w:t>
+      </w:r>
+      <w:proofErr w:type="spellEnd"/>
+      <w:r>
+        <w:rPr>
+          <w:i/>
+          <w:sz w:val="28"/>
+          <w:szCs w:val="36"/>
+        </w:rPr>
+        <w:t>:</w:t>
       </w:r>
     </w:p>
     <w:p>
@@ -147,26 +211,38 @@
       </w:pPr>
       <w:r>
         <w:rPr>
-          <w:sz w:val="24"/>
-          <w:szCs w:val="36"/>
-        </w:rPr>
-        <w:t>_type (</w:t>
-      </w:r>
-      <w:proofErr w:type="spellStart"/>
-      <w:r>
-        <w:rPr>
-          <w:sz w:val="24"/>
-          <w:szCs w:val="36"/>
-        </w:rPr>
-        <w:t>NodeType</w:t>
-      </w:r>
-      <w:proofErr w:type="spellEnd"/>
-      <w:r>
-        <w:rPr>
-          <w:sz w:val="24"/>
-          <w:szCs w:val="36"/>
-        </w:rPr>
-        <w:t>): Determines the role of this node in its rigging graph.</w:t>
+          <w:sz w:val="28"/>
+          <w:szCs w:val="36"/>
+        </w:rPr>
+        <w:t>Description:</w:t>
+      </w:r>
+      <w:r>
+        <w:rPr>
+          <w:sz w:val="24"/>
+          <w:szCs w:val="36"/>
+        </w:rPr>
+        <w:br/>
+      </w:r>
+      <w:r>
+        <w:rPr>
+          <w:sz w:val="24"/>
+          <w:szCs w:val="36"/>
+        </w:rPr>
+        <w:t xml:space="preserve">Abstract class to group all rigging </w:t>
+      </w:r>
+      <w:r>
+        <w:rPr>
+          <w:sz w:val="24"/>
+          <w:szCs w:val="36"/>
+        </w:rPr>
+        <w:t>graph nodes</w:t>
+      </w:r>
+      <w:r>
+        <w:rPr>
+          <w:sz w:val="24"/>
+          <w:szCs w:val="36"/>
+        </w:rPr>
+        <w:t>.</w:t>
       </w:r>
     </w:p>
     <w:p>
@@ -186,10 +262,720 @@
           <w:sz w:val="28"/>
           <w:szCs w:val="36"/>
         </w:rPr>
+        <w:t>Properties</w:t>
+      </w:r>
+      <w:r>
+        <w:rPr>
+          <w:sz w:val="28"/>
+          <w:szCs w:val="36"/>
+        </w:rPr>
+        <w:t>:</w:t>
+      </w:r>
+    </w:p>
+    <w:p>
+      <w:pPr>
+        <w:pStyle w:val="ListParagraph"/>
+        <w:numPr>
+          <w:ilvl w:val="3"/>
+          <w:numId w:val="5"/>
+        </w:numPr>
+        <w:rPr>
+          <w:sz w:val="28"/>
+          <w:szCs w:val="36"/>
+        </w:rPr>
+      </w:pPr>
+      <w:r>
+        <w:rPr>
+          <w:sz w:val="24"/>
+          <w:szCs w:val="36"/>
+        </w:rPr>
+        <w:t xml:space="preserve">_type </w:t>
+      </w:r>
+      <w:proofErr w:type="spellStart"/>
+      <w:r>
+        <w:rPr>
+          <w:sz w:val="24"/>
+          <w:szCs w:val="36"/>
+        </w:rPr>
+        <w:t>NodeType</w:t>
+      </w:r>
+      <w:proofErr w:type="spellEnd"/>
+      <w:r>
+        <w:rPr>
+          <w:sz w:val="24"/>
+          <w:szCs w:val="36"/>
+        </w:rPr>
+        <w:t>:</w:t>
+      </w:r>
+      <w:r>
+        <w:rPr>
+          <w:sz w:val="24"/>
+          <w:szCs w:val="36"/>
+        </w:rPr>
+        <w:br/>
+        <w:t>Describes the class of this node.</w:t>
+      </w:r>
+    </w:p>
+    <w:p>
+      <w:pPr>
+        <w:pStyle w:val="ListParagraph"/>
+        <w:numPr>
+          <w:ilvl w:val="1"/>
+          <w:numId w:val="5"/>
+        </w:numPr>
+        <w:rPr>
+          <w:i/>
+          <w:sz w:val="28"/>
+          <w:szCs w:val="36"/>
+        </w:rPr>
+      </w:pPr>
+      <w:proofErr w:type="spellStart"/>
+      <w:r>
+        <w:rPr>
+          <w:i/>
+          <w:sz w:val="28"/>
+          <w:szCs w:val="36"/>
+        </w:rPr>
+        <w:t>Flo</w:t>
+      </w:r>
+      <w:r>
+        <w:rPr>
+          <w:i/>
+          <w:sz w:val="28"/>
+          <w:szCs w:val="36"/>
+        </w:rPr>
+        <w:t>Node</w:t>
+      </w:r>
+      <w:proofErr w:type="spellEnd"/>
+      <w:r>
+        <w:rPr>
+          <w:i/>
+          <w:sz w:val="28"/>
+          <w:szCs w:val="36"/>
+        </w:rPr>
+        <w:t>:</w:t>
+      </w:r>
+    </w:p>
+    <w:p>
+      <w:pPr>
+        <w:pStyle w:val="ListParagraph"/>
+        <w:numPr>
+          <w:ilvl w:val="2"/>
+          <w:numId w:val="5"/>
+        </w:numPr>
+        <w:rPr>
+          <w:sz w:val="28"/>
+          <w:szCs w:val="36"/>
+        </w:rPr>
+      </w:pPr>
+      <w:r>
+        <w:rPr>
+          <w:sz w:val="28"/>
+          <w:szCs w:val="36"/>
+        </w:rPr>
+        <w:t>Description:</w:t>
+      </w:r>
+      <w:r>
+        <w:rPr>
+          <w:sz w:val="24"/>
+          <w:szCs w:val="36"/>
+        </w:rPr>
+        <w:br/>
+        <w:t xml:space="preserve">A </w:t>
+      </w:r>
+      <w:r>
+        <w:rPr>
+          <w:sz w:val="24"/>
+          <w:szCs w:val="36"/>
+        </w:rPr>
+        <w:t>free-floating node that isn’t part of an aggregation.</w:t>
+      </w:r>
+    </w:p>
+    <w:p>
+      <w:pPr>
+        <w:pStyle w:val="ListParagraph"/>
+        <w:numPr>
+          <w:ilvl w:val="2"/>
+          <w:numId w:val="5"/>
+        </w:numPr>
+        <w:rPr>
+          <w:sz w:val="28"/>
+          <w:szCs w:val="36"/>
+        </w:rPr>
+      </w:pPr>
+      <w:r>
+        <w:rPr>
+          <w:sz w:val="28"/>
+          <w:szCs w:val="36"/>
+        </w:rPr>
+        <w:t>Properties</w:t>
+      </w:r>
+      <w:r>
+        <w:rPr>
+          <w:sz w:val="28"/>
+          <w:szCs w:val="36"/>
+        </w:rPr>
+        <w:t>:</w:t>
+      </w:r>
+    </w:p>
+    <w:p>
+      <w:pPr>
+        <w:pStyle w:val="ListParagraph"/>
+        <w:numPr>
+          <w:ilvl w:val="3"/>
+          <w:numId w:val="5"/>
+        </w:numPr>
+        <w:rPr>
+          <w:sz w:val="28"/>
+          <w:szCs w:val="36"/>
+        </w:rPr>
+      </w:pPr>
+      <w:r>
+        <w:rPr>
+          <w:sz w:val="24"/>
+          <w:szCs w:val="36"/>
+        </w:rPr>
+        <w:t>_</w:t>
+      </w:r>
+      <w:proofErr w:type="spellStart"/>
+      <w:r>
+        <w:rPr>
+          <w:sz w:val="24"/>
+          <w:szCs w:val="36"/>
+        </w:rPr>
+        <w:t>pos</w:t>
+      </w:r>
+      <w:proofErr w:type="spellEnd"/>
+      <w:r>
+        <w:rPr>
+          <w:sz w:val="24"/>
+          <w:szCs w:val="36"/>
+        </w:rPr>
+        <w:t xml:space="preserve"> Point:</w:t>
+      </w:r>
+      <w:r>
+        <w:rPr>
+          <w:sz w:val="24"/>
+          <w:szCs w:val="36"/>
+        </w:rPr>
+        <w:br/>
+      </w:r>
+      <w:r>
+        <w:rPr>
+          <w:sz w:val="24"/>
+          <w:szCs w:val="36"/>
+        </w:rPr>
+        <w:t>L</w:t>
+      </w:r>
+      <w:r>
+        <w:rPr>
+          <w:sz w:val="24"/>
+          <w:szCs w:val="36"/>
+        </w:rPr>
+        <w:t>ocation of this node in its aggregation field.</w:t>
+      </w:r>
+    </w:p>
+    <w:p>
+      <w:pPr>
+        <w:pStyle w:val="ListParagraph"/>
+        <w:numPr>
+          <w:ilvl w:val="1"/>
+          <w:numId w:val="5"/>
+        </w:numPr>
+        <w:rPr>
+          <w:i/>
+          <w:sz w:val="28"/>
+          <w:szCs w:val="36"/>
+        </w:rPr>
+      </w:pPr>
+      <w:proofErr w:type="spellStart"/>
+      <w:r>
+        <w:rPr>
+          <w:i/>
+          <w:sz w:val="28"/>
+          <w:szCs w:val="36"/>
+        </w:rPr>
+        <w:t>Agg</w:t>
+      </w:r>
+      <w:r>
+        <w:rPr>
+          <w:i/>
+          <w:sz w:val="28"/>
+          <w:szCs w:val="36"/>
+        </w:rPr>
+        <w:t>Node</w:t>
+      </w:r>
+      <w:proofErr w:type="spellEnd"/>
+      <w:r>
+        <w:rPr>
+          <w:i/>
+          <w:sz w:val="28"/>
+          <w:szCs w:val="36"/>
+        </w:rPr>
+        <w:t>:</w:t>
+      </w:r>
+    </w:p>
+    <w:p>
+      <w:pPr>
+        <w:pStyle w:val="ListParagraph"/>
+        <w:numPr>
+          <w:ilvl w:val="2"/>
+          <w:numId w:val="5"/>
+        </w:numPr>
+        <w:rPr>
+          <w:sz w:val="28"/>
+          <w:szCs w:val="36"/>
+        </w:rPr>
+      </w:pPr>
+      <w:r>
+        <w:rPr>
+          <w:sz w:val="28"/>
+          <w:szCs w:val="36"/>
+        </w:rPr>
+        <w:t>Description:</w:t>
+      </w:r>
+      <w:r>
+        <w:rPr>
+          <w:sz w:val="24"/>
+          <w:szCs w:val="36"/>
+        </w:rPr>
+        <w:br/>
+      </w:r>
+      <w:r>
+        <w:rPr>
+          <w:sz w:val="24"/>
+          <w:szCs w:val="36"/>
+        </w:rPr>
+        <w:t>A stationary node that’s part of an aggregation.</w:t>
+      </w:r>
+    </w:p>
+    <w:p>
+      <w:pPr>
+        <w:pStyle w:val="ListParagraph"/>
+        <w:numPr>
+          <w:ilvl w:val="2"/>
+          <w:numId w:val="5"/>
+        </w:numPr>
+        <w:rPr>
+          <w:sz w:val="28"/>
+          <w:szCs w:val="36"/>
+        </w:rPr>
+      </w:pPr>
+      <w:r>
+        <w:rPr>
+          <w:sz w:val="28"/>
+          <w:szCs w:val="36"/>
+        </w:rPr>
+        <w:t>Properties</w:t>
+      </w:r>
+      <w:r>
+        <w:rPr>
+          <w:sz w:val="28"/>
+          <w:szCs w:val="36"/>
+        </w:rPr>
+        <w:t>:</w:t>
+      </w:r>
+    </w:p>
+    <w:p>
+      <w:pPr>
+        <w:pStyle w:val="ListParagraph"/>
+        <w:numPr>
+          <w:ilvl w:val="3"/>
+          <w:numId w:val="5"/>
+        </w:numPr>
+        <w:rPr>
+          <w:sz w:val="24"/>
+          <w:szCs w:val="36"/>
+        </w:rPr>
+      </w:pPr>
+      <w:r>
+        <w:rPr>
+          <w:sz w:val="24"/>
+          <w:szCs w:val="36"/>
+        </w:rPr>
         <w:t>_neighbors</w:t>
+      </w:r>
+      <w:r>
+        <w:rPr>
+          <w:sz w:val="24"/>
+          <w:szCs w:val="36"/>
+        </w:rPr>
+        <w:t xml:space="preserve"> List&lt;</w:t>
+      </w:r>
+      <w:proofErr w:type="spellStart"/>
+      <w:r>
+        <w:rPr>
+          <w:sz w:val="24"/>
+          <w:szCs w:val="36"/>
+        </w:rPr>
+        <w:t>RigNode</w:t>
+      </w:r>
+      <w:proofErr w:type="spellEnd"/>
+      <w:r>
+        <w:rPr>
+          <w:sz w:val="24"/>
+          <w:szCs w:val="36"/>
+        </w:rPr>
+        <w:t>&gt;:</w:t>
+      </w:r>
+      <w:r>
+        <w:rPr>
+          <w:sz w:val="24"/>
+          <w:szCs w:val="36"/>
+        </w:rPr>
+        <w:br/>
+      </w:r>
+      <w:r>
+        <w:rPr>
+          <w:sz w:val="24"/>
+          <w:szCs w:val="36"/>
+        </w:rPr>
+        <w:t>List of nodes connected to this one.</w:t>
+      </w:r>
+    </w:p>
+    <w:p>
+      <w:pPr>
+        <w:pStyle w:val="ListParagraph"/>
+        <w:numPr>
+          <w:ilvl w:val="1"/>
+          <w:numId w:val="5"/>
+        </w:numPr>
+        <w:rPr>
+          <w:i/>
+          <w:sz w:val="24"/>
+          <w:szCs w:val="36"/>
+        </w:rPr>
+      </w:pPr>
+      <w:proofErr w:type="spellStart"/>
+      <w:r>
+        <w:rPr>
+          <w:i/>
+          <w:sz w:val="28"/>
+          <w:szCs w:val="36"/>
+        </w:rPr>
+        <w:t>Agg</w:t>
+      </w:r>
+      <w:r>
+        <w:rPr>
+          <w:i/>
+          <w:sz w:val="28"/>
+          <w:szCs w:val="36"/>
+        </w:rPr>
+        <w:t>Space</w:t>
+      </w:r>
+      <w:proofErr w:type="spellEnd"/>
+      <w:r>
+        <w:rPr>
+          <w:i/>
+          <w:sz w:val="28"/>
+          <w:szCs w:val="36"/>
+        </w:rPr>
+        <w:t>:</w:t>
+      </w:r>
+    </w:p>
+    <w:p>
+      <w:pPr>
+        <w:pStyle w:val="ListParagraph"/>
+        <w:numPr>
+          <w:ilvl w:val="2"/>
+          <w:numId w:val="5"/>
+        </w:numPr>
+        <w:rPr>
+          <w:sz w:val="24"/>
+          <w:szCs w:val="36"/>
+        </w:rPr>
+      </w:pPr>
+      <w:r>
+        <w:rPr>
+          <w:sz w:val="28"/>
+          <w:szCs w:val="36"/>
+        </w:rPr>
+        <w:t>Fields</w:t>
+      </w:r>
+      <w:r>
+        <w:rPr>
+          <w:sz w:val="24"/>
+          <w:szCs w:val="36"/>
+        </w:rPr>
+        <w:t>:</w:t>
       </w:r>
       <w:bookmarkStart w:id="0" w:name="_GoBack"/>
       <w:bookmarkEnd w:id="0"/>
+    </w:p>
+    <w:p>
+      <w:pPr>
+        <w:pStyle w:val="ListParagraph"/>
+        <w:numPr>
+          <w:ilvl w:val="3"/>
+          <w:numId w:val="5"/>
+        </w:numPr>
+        <w:rPr>
+          <w:sz w:val="24"/>
+          <w:szCs w:val="36"/>
+        </w:rPr>
+      </w:pPr>
+      <w:r>
+        <w:rPr>
+          <w:sz w:val="24"/>
+          <w:szCs w:val="36"/>
+        </w:rPr>
+        <w:t xml:space="preserve">_count </w:t>
+      </w:r>
+      <w:proofErr w:type="spellStart"/>
+      <w:r>
+        <w:rPr>
+          <w:sz w:val="24"/>
+          <w:szCs w:val="36"/>
+        </w:rPr>
+        <w:t>int</w:t>
+      </w:r>
+      <w:proofErr w:type="spellEnd"/>
+      <w:r>
+        <w:rPr>
+          <w:sz w:val="24"/>
+          <w:szCs w:val="36"/>
+        </w:rPr>
+        <w:t>:</w:t>
+      </w:r>
+      <w:r>
+        <w:rPr>
+          <w:sz w:val="24"/>
+          <w:szCs w:val="36"/>
+        </w:rPr>
+        <w:br/>
+      </w:r>
+      <w:r>
+        <w:rPr>
+          <w:sz w:val="24"/>
+          <w:szCs w:val="36"/>
+        </w:rPr>
+        <w:t>N</w:t>
+      </w:r>
+      <w:r>
+        <w:rPr>
+          <w:sz w:val="24"/>
+          <w:szCs w:val="36"/>
+        </w:rPr>
+        <w:t>umber of nodes currently in the aggregation space.</w:t>
+      </w:r>
+    </w:p>
+    <w:p>
+      <w:pPr>
+        <w:pStyle w:val="ListParagraph"/>
+        <w:numPr>
+          <w:ilvl w:val="3"/>
+          <w:numId w:val="5"/>
+        </w:numPr>
+        <w:rPr>
+          <w:sz w:val="24"/>
+          <w:szCs w:val="36"/>
+        </w:rPr>
+      </w:pPr>
+      <w:r>
+        <w:rPr>
+          <w:sz w:val="24"/>
+          <w:szCs w:val="36"/>
+        </w:rPr>
+        <w:t xml:space="preserve">_max </w:t>
+      </w:r>
+      <w:proofErr w:type="spellStart"/>
+      <w:r>
+        <w:rPr>
+          <w:sz w:val="24"/>
+          <w:szCs w:val="36"/>
+        </w:rPr>
+        <w:t>int</w:t>
+      </w:r>
+      <w:proofErr w:type="spellEnd"/>
+      <w:r>
+        <w:rPr>
+          <w:sz w:val="24"/>
+          <w:szCs w:val="36"/>
+        </w:rPr>
+        <w:t>:</w:t>
+      </w:r>
+      <w:r>
+        <w:rPr>
+          <w:sz w:val="24"/>
+          <w:szCs w:val="36"/>
+        </w:rPr>
+        <w:br/>
+        <w:t>Number of nodes to spawn in the aggregation space.</w:t>
+      </w:r>
+    </w:p>
+    <w:p>
+      <w:pPr>
+        <w:pStyle w:val="ListParagraph"/>
+        <w:numPr>
+          <w:ilvl w:val="3"/>
+          <w:numId w:val="5"/>
+        </w:numPr>
+        <w:rPr>
+          <w:sz w:val="24"/>
+          <w:szCs w:val="36"/>
+        </w:rPr>
+      </w:pPr>
+      <w:r>
+        <w:rPr>
+          <w:sz w:val="24"/>
+          <w:szCs w:val="36"/>
+        </w:rPr>
+        <w:t xml:space="preserve">_space </w:t>
+      </w:r>
+      <w:proofErr w:type="spellStart"/>
+      <w:proofErr w:type="gramStart"/>
+      <w:r>
+        <w:rPr>
+          <w:sz w:val="24"/>
+          <w:szCs w:val="36"/>
+        </w:rPr>
+        <w:t>RigNode</w:t>
+      </w:r>
+      <w:proofErr w:type="spellEnd"/>
+      <w:r>
+        <w:rPr>
+          <w:sz w:val="24"/>
+          <w:szCs w:val="36"/>
+        </w:rPr>
+        <w:t>[</w:t>
+      </w:r>
+      <w:proofErr w:type="gramEnd"/>
+      <w:r>
+        <w:rPr>
+          <w:sz w:val="24"/>
+          <w:szCs w:val="36"/>
+        </w:rPr>
+        <w:t>,]:</w:t>
+      </w:r>
+      <w:r>
+        <w:rPr>
+          <w:sz w:val="24"/>
+          <w:szCs w:val="36"/>
+        </w:rPr>
+        <w:br/>
+        <w:t xml:space="preserve">Space in which aggregation </w:t>
+      </w:r>
+      <w:r>
+        <w:rPr>
+          <w:sz w:val="24"/>
+          <w:szCs w:val="36"/>
+        </w:rPr>
+        <w:t>occurs.</w:t>
+      </w:r>
+    </w:p>
+    <w:p>
+      <w:pPr>
+        <w:pStyle w:val="ListParagraph"/>
+        <w:numPr>
+          <w:ilvl w:val="2"/>
+          <w:numId w:val="5"/>
+        </w:numPr>
+        <w:rPr>
+          <w:sz w:val="24"/>
+          <w:szCs w:val="36"/>
+        </w:rPr>
+      </w:pPr>
+      <w:r>
+        <w:rPr>
+          <w:sz w:val="28"/>
+          <w:szCs w:val="36"/>
+        </w:rPr>
+        <w:t>Methods</w:t>
+      </w:r>
+      <w:r>
+        <w:rPr>
+          <w:sz w:val="24"/>
+          <w:szCs w:val="36"/>
+        </w:rPr>
+        <w:t>:</w:t>
+      </w:r>
+    </w:p>
+    <w:p>
+      <w:pPr>
+        <w:pStyle w:val="ListParagraph"/>
+        <w:numPr>
+          <w:ilvl w:val="3"/>
+          <w:numId w:val="5"/>
+        </w:numPr>
+        <w:rPr>
+          <w:sz w:val="24"/>
+          <w:szCs w:val="36"/>
+        </w:rPr>
+      </w:pPr>
+      <w:proofErr w:type="spellStart"/>
+      <w:r>
+        <w:rPr>
+          <w:sz w:val="24"/>
+          <w:szCs w:val="36"/>
+        </w:rPr>
+        <w:t xml:space="preserve">void </w:t>
+      </w:r>
+      <w:proofErr w:type="gramStart"/>
+      <w:r>
+        <w:rPr>
+          <w:sz w:val="24"/>
+          <w:szCs w:val="36"/>
+        </w:rPr>
+        <w:t>Wa</w:t>
+      </w:r>
+      <w:proofErr w:type="spellEnd"/>
+      <w:r>
+        <w:rPr>
+          <w:sz w:val="24"/>
+          <w:szCs w:val="36"/>
+        </w:rPr>
+        <w:t>lk</w:t>
+      </w:r>
+      <w:r>
+        <w:rPr>
+          <w:sz w:val="24"/>
+          <w:szCs w:val="36"/>
+        </w:rPr>
+        <w:t>(</w:t>
+      </w:r>
+      <w:proofErr w:type="gramEnd"/>
+      <w:r>
+        <w:rPr>
+          <w:sz w:val="24"/>
+          <w:szCs w:val="36"/>
+        </w:rPr>
+        <w:t>)</w:t>
+      </w:r>
+      <w:r>
+        <w:rPr>
+          <w:sz w:val="24"/>
+          <w:szCs w:val="36"/>
+        </w:rPr>
+        <w:t>:</w:t>
+      </w:r>
+      <w:r>
+        <w:rPr>
+          <w:sz w:val="24"/>
+          <w:szCs w:val="36"/>
+        </w:rPr>
+        <w:br/>
+        <w:t>Preforms a walk for free-floating nodes present in the graph.</w:t>
+      </w:r>
+    </w:p>
+    <w:p>
+      <w:pPr>
+        <w:pStyle w:val="ListParagraph"/>
+        <w:numPr>
+          <w:ilvl w:val="3"/>
+          <w:numId w:val="5"/>
+        </w:numPr>
+        <w:rPr>
+          <w:sz w:val="24"/>
+          <w:szCs w:val="36"/>
+        </w:rPr>
+      </w:pPr>
+      <w:r>
+        <w:rPr>
+          <w:sz w:val="24"/>
+          <w:szCs w:val="36"/>
+        </w:rPr>
+        <w:t xml:space="preserve">void </w:t>
+      </w:r>
     </w:p>
     <w:sectPr>
       <w:pgSz w:w="12240" w:h="15840"/>
@@ -403,6 +1189,119 @@
     </w:lvl>
   </w:abstractNum>
   <w:abstractNum w:abstractNumId="2" w15:restartNumberingAfterBreak="0">
+    <w:nsid w:val="3122249B"/>
+    <w:multiLevelType w:val="multilevel"/>
+    <w:tmpl w:val="25826D00"/>
+    <w:lvl w:ilvl="0">
+      <w:start w:val="1"/>
+      <w:numFmt w:val="upperRoman"/>
+      <w:lvlText w:val="%1)"/>
+      <w:lvlJc w:val="left"/>
+      <w:pPr>
+        <w:ind w:left="360" w:hanging="360"/>
+      </w:pPr>
+      <w:rPr>
+        <w:rFonts w:hint="default"/>
+      </w:rPr>
+    </w:lvl>
+    <w:lvl w:ilvl="1">
+      <w:start w:val="1"/>
+      <w:numFmt w:val="decimal"/>
+      <w:lvlText w:val="%2)"/>
+      <w:lvlJc w:val="left"/>
+      <w:pPr>
+        <w:ind w:left="720" w:hanging="360"/>
+      </w:pPr>
+      <w:rPr>
+        <w:rFonts w:hint="default"/>
+      </w:rPr>
+    </w:lvl>
+    <w:lvl w:ilvl="2">
+      <w:start w:val="1"/>
+      <w:numFmt w:val="upperLetter"/>
+      <w:lvlText w:val="%3)"/>
+      <w:lvlJc w:val="left"/>
+      <w:pPr>
+        <w:ind w:left="1080" w:hanging="360"/>
+      </w:pPr>
+      <w:rPr>
+        <w:rFonts w:hint="default"/>
+      </w:rPr>
+    </w:lvl>
+    <w:lvl w:ilvl="3">
+      <w:start w:val="1"/>
+      <w:numFmt w:val="lowerRoman"/>
+      <w:lvlText w:val="(%4)"/>
+      <w:lvlJc w:val="left"/>
+      <w:pPr>
+        <w:ind w:left="1440" w:hanging="360"/>
+      </w:pPr>
+      <w:rPr>
+        <w:rFonts w:hint="default"/>
+      </w:rPr>
+    </w:lvl>
+    <w:lvl w:ilvl="4">
+      <w:start w:val="1"/>
+      <w:numFmt w:val="decimal"/>
+      <w:lvlText w:val="(%5)"/>
+      <w:lvlJc w:val="left"/>
+      <w:pPr>
+        <w:ind w:left="1800" w:hanging="360"/>
+      </w:pPr>
+      <w:rPr>
+        <w:rFonts w:hint="default"/>
+      </w:rPr>
+    </w:lvl>
+    <w:lvl w:ilvl="5">
+      <w:start w:val="1"/>
+      <w:numFmt w:val="lowerLetter"/>
+      <w:lvlText w:val="(%6)"/>
+      <w:lvlJc w:val="left"/>
+      <w:pPr>
+        <w:ind w:left="2160" w:hanging="360"/>
+      </w:pPr>
+      <w:rPr>
+        <w:rFonts w:hint="default"/>
+      </w:rPr>
+    </w:lvl>
+    <w:lvl w:ilvl="6">
+      <w:start w:val="1"/>
+      <w:numFmt w:val="lowerRoman"/>
+      <w:lvlText w:val="%7."/>
+      <w:lvlJc w:val="left"/>
+      <w:pPr>
+        <w:ind w:left="2520" w:hanging="360"/>
+      </w:pPr>
+      <w:rPr>
+        <w:rFonts w:hint="default"/>
+      </w:rPr>
+    </w:lvl>
+    <w:lvl w:ilvl="7">
+      <w:start w:val="1"/>
+      <w:numFmt w:val="decimal"/>
+      <w:lvlText w:val="%8."/>
+      <w:lvlJc w:val="left"/>
+      <w:pPr>
+        <w:ind w:left="2880" w:hanging="360"/>
+      </w:pPr>
+      <w:rPr>
+        <w:rFonts w:hint="default"/>
+      </w:rPr>
+    </w:lvl>
+    <w:lvl w:ilvl="8">
+      <w:start w:val="1"/>
+      <w:numFmt w:val="lowerLetter"/>
+      <w:lvlText w:val="%9."/>
+      <w:lvlJc w:val="left"/>
+      <w:pPr>
+        <w:ind w:left="3240" w:hanging="360"/>
+      </w:pPr>
+      <w:rPr>
+        <w:rFonts w:hint="default"/>
+      </w:rPr>
+    </w:lvl>
+  </w:abstractNum>
+  <w:abstractNum w:abstractNumId="3" w15:restartNumberingAfterBreak="0">
     <w:nsid w:val="31C80B06"/>
     <w:multiLevelType w:val="multilevel"/>
     <w:tmpl w:val="25826D00"/>
@@ -515,8 +1414,8 @@
       </w:rPr>
     </w:lvl>
   </w:abstractNum>
-  <w:abstractNum w:abstractNumId="3" w15:restartNumberingAfterBreak="0">
-    <w:nsid w:val="4BEB451A"/>
+  <w:abstractNum w:abstractNumId="4" w15:restartNumberingAfterBreak="0">
+    <w:nsid w:val="3E5A3648"/>
     <w:multiLevelType w:val="multilevel"/>
     <w:tmpl w:val="25826D00"/>
     <w:lvl w:ilvl="0">
@@ -628,7 +1527,237 @@
       </w:rPr>
     </w:lvl>
   </w:abstractNum>
-  <w:abstractNum w:abstractNumId="4" w15:restartNumberingAfterBreak="0">
+  <w:abstractNum w:abstractNumId="5" w15:restartNumberingAfterBreak="0">
+    <w:nsid w:val="4BEB451A"/>
+    <w:multiLevelType w:val="multilevel"/>
+    <w:tmpl w:val="8190F6E6"/>
+    <w:lvl w:ilvl="0">
+      <w:start w:val="1"/>
+      <w:numFmt w:val="upperRoman"/>
+      <w:lvlText w:val="%1)"/>
+      <w:lvlJc w:val="left"/>
+      <w:pPr>
+        <w:ind w:left="547" w:hanging="547"/>
+      </w:pPr>
+      <w:rPr>
+        <w:rFonts w:hint="default"/>
+        <w:sz w:val="32"/>
+      </w:rPr>
+    </w:lvl>
+    <w:lvl w:ilvl="1">
+      <w:start w:val="1"/>
+      <w:numFmt w:val="decimal"/>
+      <w:lvlText w:val="%2)"/>
+      <w:lvlJc w:val="left"/>
+      <w:pPr>
+        <w:ind w:left="907" w:hanging="547"/>
+      </w:pPr>
+      <w:rPr>
+        <w:rFonts w:hint="default"/>
+        <w:sz w:val="28"/>
+      </w:rPr>
+    </w:lvl>
+    <w:lvl w:ilvl="2">
+      <w:start w:val="1"/>
+      <w:numFmt w:val="upperLetter"/>
+      <w:lvlText w:val="%3)"/>
+      <w:lvlJc w:val="left"/>
+      <w:pPr>
+        <w:ind w:left="1267" w:hanging="547"/>
+      </w:pPr>
+      <w:rPr>
+        <w:rFonts w:hint="default"/>
+        <w:sz w:val="28"/>
+      </w:rPr>
+    </w:lvl>
+    <w:lvl w:ilvl="3">
+      <w:start w:val="1"/>
+      <w:numFmt w:val="lowerRoman"/>
+      <w:lvlText w:val="(%4)"/>
+      <w:lvlJc w:val="left"/>
+      <w:pPr>
+        <w:ind w:left="1627" w:hanging="547"/>
+      </w:pPr>
+      <w:rPr>
+        <w:rFonts w:hint="default"/>
+        <w:sz w:val="24"/>
+      </w:rPr>
+    </w:lvl>
+    <w:lvl w:ilvl="4">
+      <w:start w:val="1"/>
+      <w:numFmt w:val="decimal"/>
+      <w:lvlText w:val="(%5)"/>
+      <w:lvlJc w:val="left"/>
+      <w:pPr>
+        <w:ind w:left="1987" w:hanging="547"/>
+      </w:pPr>
+      <w:rPr>
+        <w:rFonts w:hint="default"/>
+      </w:rPr>
+    </w:lvl>
+    <w:lvl w:ilvl="5">
+      <w:start w:val="1"/>
+      <w:numFmt w:val="lowerLetter"/>
+      <w:lvlText w:val="(%6)"/>
+      <w:lvlJc w:val="left"/>
+      <w:pPr>
+        <w:ind w:left="2347" w:hanging="547"/>
+      </w:pPr>
+      <w:rPr>
+        <w:rFonts w:hint="default"/>
+      </w:rPr>
+    </w:lvl>
+    <w:lvl w:ilvl="6">
+      <w:start w:val="1"/>
+      <w:numFmt w:val="lowerRoman"/>
+      <w:lvlText w:val="%7."/>
+      <w:lvlJc w:val="left"/>
+      <w:pPr>
+        <w:ind w:left="2707" w:hanging="547"/>
+      </w:pPr>
+      <w:rPr>
+        <w:rFonts w:hint="default"/>
+      </w:rPr>
+    </w:lvl>
+    <w:lvl w:ilvl="7">
+      <w:start w:val="1"/>
+      <w:numFmt w:val="decimal"/>
+      <w:lvlText w:val="%8."/>
+      <w:lvlJc w:val="left"/>
+      <w:pPr>
+        <w:ind w:left="3067" w:hanging="547"/>
+      </w:pPr>
+      <w:rPr>
+        <w:rFonts w:hint="default"/>
+      </w:rPr>
+    </w:lvl>
+    <w:lvl w:ilvl="8">
+      <w:start w:val="1"/>
+      <w:numFmt w:val="lowerLetter"/>
+      <w:lvlText w:val="%9."/>
+      <w:lvlJc w:val="left"/>
+      <w:pPr>
+        <w:ind w:left="3427" w:hanging="547"/>
+      </w:pPr>
+      <w:rPr>
+        <w:rFonts w:hint="default"/>
+      </w:rPr>
+    </w:lvl>
+  </w:abstractNum>
+  <w:abstractNum w:abstractNumId="6" w15:restartNumberingAfterBreak="0">
+    <w:nsid w:val="7B0126CE"/>
+    <w:multiLevelType w:val="multilevel"/>
+    <w:tmpl w:val="25826D00"/>
+    <w:lvl w:ilvl="0">
+      <w:start w:val="1"/>
+      <w:numFmt w:val="upperRoman"/>
+      <w:lvlText w:val="%1)"/>
+      <w:lvlJc w:val="left"/>
+      <w:pPr>
+        <w:ind w:left="360" w:hanging="360"/>
+      </w:pPr>
+      <w:rPr>
+        <w:rFonts w:hint="default"/>
+      </w:rPr>
+    </w:lvl>
+    <w:lvl w:ilvl="1">
+      <w:start w:val="1"/>
+      <w:numFmt w:val="decimal"/>
+      <w:lvlText w:val="%2)"/>
+      <w:lvlJc w:val="left"/>
+      <w:pPr>
+        <w:ind w:left="720" w:hanging="360"/>
+      </w:pPr>
+      <w:rPr>
+        <w:rFonts w:hint="default"/>
+      </w:rPr>
+    </w:lvl>
+    <w:lvl w:ilvl="2">
+      <w:start w:val="1"/>
+      <w:numFmt w:val="upperLetter"/>
+      <w:lvlText w:val="%3)"/>
+      <w:lvlJc w:val="left"/>
+      <w:pPr>
+        <w:ind w:left="1080" w:hanging="360"/>
+      </w:pPr>
+      <w:rPr>
+        <w:rFonts w:hint="default"/>
+      </w:rPr>
+    </w:lvl>
+    <w:lvl w:ilvl="3">
+      <w:start w:val="1"/>
+      <w:numFmt w:val="lowerRoman"/>
+      <w:lvlText w:val="(%4)"/>
+      <w:lvlJc w:val="left"/>
+      <w:pPr>
+        <w:ind w:left="1440" w:hanging="360"/>
+      </w:pPr>
+      <w:rPr>
+        <w:rFonts w:hint="default"/>
+      </w:rPr>
+    </w:lvl>
+    <w:lvl w:ilvl="4">
+      <w:start w:val="1"/>
+      <w:numFmt w:val="decimal"/>
+      <w:lvlText w:val="(%5)"/>
+      <w:lvlJc w:val="left"/>
+      <w:pPr>
+        <w:ind w:left="1800" w:hanging="360"/>
+      </w:pPr>
+      <w:rPr>
+        <w:rFonts w:hint="default"/>
+      </w:rPr>
+    </w:lvl>
+    <w:lvl w:ilvl="5">
+      <w:start w:val="1"/>
+      <w:numFmt w:val="lowerLetter"/>
+      <w:lvlText w:val="(%6)"/>
+      <w:lvlJc w:val="left"/>
+      <w:pPr>
+        <w:ind w:left="2160" w:hanging="360"/>
+      </w:pPr>
+      <w:rPr>
+        <w:rFonts w:hint="default"/>
+      </w:rPr>
+    </w:lvl>
+    <w:lvl w:ilvl="6">
+      <w:start w:val="1"/>
+      <w:numFmt w:val="lowerRoman"/>
+      <w:lvlText w:val="%7."/>
+      <w:lvlJc w:val="left"/>
+      <w:pPr>
+        <w:ind w:left="2520" w:hanging="360"/>
+      </w:pPr>
+      <w:rPr>
+        <w:rFonts w:hint="default"/>
+      </w:rPr>
+    </w:lvl>
+    <w:lvl w:ilvl="7">
+      <w:start w:val="1"/>
+      <w:numFmt w:val="decimal"/>
+      <w:lvlText w:val="%8."/>
+      <w:lvlJc w:val="left"/>
+      <w:pPr>
+        <w:ind w:left="2880" w:hanging="360"/>
+      </w:pPr>
+      <w:rPr>
+        <w:rFonts w:hint="default"/>
+      </w:rPr>
+    </w:lvl>
+    <w:lvl w:ilvl="8">
+      <w:start w:val="1"/>
+      <w:numFmt w:val="lowerLetter"/>
+      <w:lvlText w:val="%9."/>
+      <w:lvlJc w:val="left"/>
+      <w:pPr>
+        <w:ind w:left="3240" w:hanging="360"/>
+      </w:pPr>
+      <w:rPr>
+        <w:rFonts w:hint="default"/>
+      </w:rPr>
+    </w:lvl>
+  </w:abstractNum>
+  <w:abstractNum w:abstractNumId="7" w15:restartNumberingAfterBreak="0">
     <w:nsid w:val="7CA931AE"/>
     <w:multiLevelType w:val="hybridMultilevel"/>
     <w:tmpl w:val="56F2D46A"/>
@@ -741,7 +1870,7 @@
       </w:rPr>
     </w:lvl>
   </w:abstractNum>
-  <w:abstractNum w:abstractNumId="5" w15:restartNumberingAfterBreak="0">
+  <w:abstractNum w:abstractNumId="8" w15:restartNumberingAfterBreak="0">
     <w:nsid w:val="7F8F5AC6"/>
     <w:multiLevelType w:val="multilevel"/>
     <w:tmpl w:val="25826D00"/>
@@ -858,19 +1987,28 @@
     <w:abstractNumId w:val="0"/>
   </w:num>
   <w:num w:numId="2">
-    <w:abstractNumId w:val="4"/>
+    <w:abstractNumId w:val="7"/>
   </w:num>
   <w:num w:numId="3">
-    <w:abstractNumId w:val="5"/>
+    <w:abstractNumId w:val="8"/>
   </w:num>
   <w:num w:numId="4">
-    <w:abstractNumId w:val="2"/>
+    <w:abstractNumId w:val="3"/>
   </w:num>
   <w:num w:numId="5">
-    <w:abstractNumId w:val="3"/>
+    <w:abstractNumId w:val="5"/>
   </w:num>
   <w:num w:numId="6">
     <w:abstractNumId w:val="1"/>
+  </w:num>
+  <w:num w:numId="7">
+    <w:abstractNumId w:val="2"/>
+  </w:num>
+  <w:num w:numId="8">
+    <w:abstractNumId w:val="6"/>
+  </w:num>
+  <w:num w:numId="9">
+    <w:abstractNumId w:val="4"/>
   </w:num>
 </w:numbering>
 </file>

</xml_diff>